<commit_message>
Função buscar com objeto
</commit_message>
<xml_diff>
--- a/Guia de estudo.docx
+++ b/Guia de estudo.docx
@@ -88,6 +88,108 @@
         </w:r>
       </w:hyperlink>
     </w:p>
+    <w:p>
+      <w:pPr>
+        <w:pStyle w:val="Ttulo1"/>
+      </w:pPr>
+      <w:r>
+        <w:t>Livros</w:t>
+      </w:r>
+    </w:p>
+    <w:p>
+      <w:r>
+        <w:t xml:space="preserve">Entrar na biblioteca </w:t>
+      </w:r>
+      <w:proofErr w:type="gramStart"/>
+      <w:r>
+        <w:t>do projeção</w:t>
+      </w:r>
+      <w:proofErr w:type="gramEnd"/>
+      <w:r>
+        <w:t xml:space="preserve"> e pesquisar por PHP</w:t>
+      </w:r>
+    </w:p>
+    <w:p>
+      <w:hyperlink r:id="rId9" w:history="1">
+        <w:r>
+          <w:rPr>
+            <w:rStyle w:val="Hyperlink"/>
+          </w:rPr>
+          <w:t>https://biblioteca.projecao.br/biblioteca/index.php</w:t>
+        </w:r>
+      </w:hyperlink>
+    </w:p>
+    <w:p>
+      <w:r>
+        <w:t>Os livros são:</w:t>
+      </w:r>
+    </w:p>
+    <w:p>
+      <w:r>
+        <w:t xml:space="preserve">Desenvolvimento de sistemas com PHP / 2018 </w:t>
+      </w:r>
+      <w:proofErr w:type="gramStart"/>
+      <w:r>
+        <w:t>-  (</w:t>
+      </w:r>
+      <w:proofErr w:type="gramEnd"/>
+      <w:r>
+        <w:t xml:space="preserve"> E-book )</w:t>
+      </w:r>
+    </w:p>
+    <w:p>
+      <w:r>
+        <w:t xml:space="preserve">Desenvolvimento de software </w:t>
+      </w:r>
+      <w:proofErr w:type="spellStart"/>
+      <w:r>
+        <w:t>ii</w:t>
+      </w:r>
+      <w:proofErr w:type="spellEnd"/>
+      <w:r>
+        <w:t xml:space="preserve"> introdução ao desenvolvimento web com </w:t>
+      </w:r>
+      <w:proofErr w:type="spellStart"/>
+      <w:r>
+        <w:t>html</w:t>
+      </w:r>
+      <w:proofErr w:type="spellEnd"/>
+      <w:r>
+        <w:t xml:space="preserve">, </w:t>
+      </w:r>
+      <w:proofErr w:type="spellStart"/>
+      <w:r>
+        <w:t>css</w:t>
+      </w:r>
+      <w:proofErr w:type="spellEnd"/>
+      <w:r>
+        <w:t xml:space="preserve">, </w:t>
+      </w:r>
+      <w:proofErr w:type="spellStart"/>
+      <w:r>
+        <w:t>javascript</w:t>
+      </w:r>
+      <w:proofErr w:type="spellEnd"/>
+      <w:r>
+        <w:t xml:space="preserve"> e </w:t>
+      </w:r>
+      <w:proofErr w:type="spellStart"/>
+      <w:r>
+        <w:t>php</w:t>
+      </w:r>
+      <w:proofErr w:type="spellEnd"/>
+      <w:r>
+        <w:t xml:space="preserve"> / 2014 </w:t>
+      </w:r>
+      <w:proofErr w:type="gramStart"/>
+      <w:r>
+        <w:t>-  (</w:t>
+      </w:r>
+      <w:proofErr w:type="gramEnd"/>
+      <w:r>
+        <w:t xml:space="preserve"> E-book )</w:t>
+      </w:r>
+    </w:p>
     <w:p/>
     <w:p>
       <w:pPr>
@@ -106,7 +208,7 @@
       <w:r>
         <w:t xml:space="preserve"> HTML: </w:t>
       </w:r>
-      <w:hyperlink r:id="rId9" w:history="1">
+      <w:hyperlink r:id="rId10" w:history="1">
         <w:r>
           <w:rPr>
             <w:rStyle w:val="Hyperlink"/>
@@ -124,7 +226,7 @@
       <w:r>
         <w:t xml:space="preserve"> HTML separadas por funções dentro da página: </w:t>
       </w:r>
-      <w:hyperlink r:id="rId10" w:history="1">
+      <w:hyperlink r:id="rId11" w:history="1">
         <w:r>
           <w:rPr>
             <w:rStyle w:val="Hyperlink"/>
@@ -158,7 +260,7 @@
       </w:r>
     </w:p>
     <w:p>
-      <w:hyperlink r:id="rId11" w:history="1">
+      <w:hyperlink r:id="rId12" w:history="1">
         <w:r>
           <w:rPr>
             <w:rStyle w:val="Hyperlink"/>
@@ -173,7 +275,7 @@
       </w:r>
     </w:p>
     <w:p>
-      <w:hyperlink r:id="rId12" w:history="1">
+      <w:hyperlink r:id="rId13" w:history="1">
         <w:r>
           <w:rPr>
             <w:rStyle w:val="Hyperlink"/>
@@ -188,6 +290,7 @@
         <w:pStyle w:val="Ttulo2"/>
       </w:pPr>
       <w:r>
+        <w:lastRenderedPageBreak/>
         <w:t>CSS</w:t>
       </w:r>
     </w:p>
@@ -298,7 +401,7 @@
       <w:r>
         <w:t xml:space="preserve">Outros seletores: </w:t>
       </w:r>
-      <w:hyperlink r:id="rId13" w:history="1">
+      <w:hyperlink r:id="rId14" w:history="1">
         <w:r>
           <w:rPr>
             <w:rStyle w:val="Hyperlink"/>
@@ -313,10 +416,9 @@
           <w:b/>
           <w:bCs/>
         </w:rPr>
-        <w:lastRenderedPageBreak/>
         <w:t xml:space="preserve">Jogo para treinar CSS, formação de seletores: </w:t>
       </w:r>
-      <w:hyperlink r:id="rId14" w:history="1">
+      <w:hyperlink r:id="rId15" w:history="1">
         <w:r>
           <w:rPr>
             <w:rStyle w:val="Hyperlink"/>
@@ -329,7 +431,7 @@
       <w:r>
         <w:t xml:space="preserve">Outros jogos: </w:t>
       </w:r>
-      <w:hyperlink r:id="rId15" w:history="1">
+      <w:hyperlink r:id="rId16" w:history="1">
         <w:r>
           <w:rPr>
             <w:rStyle w:val="Hyperlink"/>
@@ -1560,6 +1662,18 @@
       <w:contextualSpacing/>
     </w:pPr>
   </w:style>
+  <w:style w:type="character" w:styleId="HiperlinkVisitado">
+    <w:name w:val="FollowedHyperlink"/>
+    <w:basedOn w:val="Fontepargpadro"/>
+    <w:uiPriority w:val="99"/>
+    <w:semiHidden/>
+    <w:unhideWhenUsed/>
+    <w:rsid w:val="004679A3"/>
+    <w:rPr>
+      <w:color w:val="954F72" w:themeColor="followedHyperlink"/>
+      <w:u w:val="single"/>
+    </w:rPr>
+  </w:style>
 </w:styles>
 </file>
 

</xml_diff>